<commit_message>
prog lab report 3
</commit_message>
<xml_diff>
--- a/ES_lab3_report.docx
+++ b/ES_lab3_report.docx
@@ -757,21 +757,7 @@
               <w:rPr>
                 <w:rFonts w:ascii="Times New Roman" w:hAnsi="Times New Roman" w:cs="Times New Roman"/>
               </w:rPr>
-              <w:t xml:space="preserve">Storage of hex codes </w:t>
-            </w:r>
-            <w:proofErr w:type="gramStart"/>
-            <w:r>
-              <w:rPr>
-                <w:rFonts w:ascii="Times New Roman" w:hAnsi="Times New Roman" w:cs="Times New Roman"/>
-              </w:rPr>
-              <w:t>for  7</w:t>
-            </w:r>
-            <w:proofErr w:type="gramEnd"/>
-            <w:r>
-              <w:rPr>
-                <w:rFonts w:ascii="Times New Roman" w:hAnsi="Times New Roman" w:cs="Times New Roman"/>
-              </w:rPr>
-              <w:t>-Segment display</w:t>
+              <w:t>Storage of hex codes for  7-Segment display</w:t>
             </w:r>
           </w:p>
         </w:tc>
@@ -1137,7 +1123,19 @@
               <w:rPr>
                 <w:rFonts w:ascii="Times New Roman" w:hAnsi="Times New Roman" w:cs="Times New Roman"/>
               </w:rPr>
-              <w:t>0.1µF Capacitor</w:t>
+              <w:t>0.</w:t>
+            </w:r>
+            <w:r>
+              <w:rPr>
+                <w:rFonts w:ascii="Times New Roman" w:hAnsi="Times New Roman" w:cs="Times New Roman"/>
+              </w:rPr>
+              <w:t>0</w:t>
+            </w:r>
+            <w:r>
+              <w:rPr>
+                <w:rFonts w:ascii="Times New Roman" w:hAnsi="Times New Roman" w:cs="Times New Roman"/>
+              </w:rPr>
+              <w:t>1µF Capacitor</w:t>
             </w:r>
           </w:p>
         </w:tc>
@@ -1310,6 +1308,62 @@
     </w:p>
     <w:p>
       <w:pPr>
+        <w:jc w:val="center"/>
+        <w:rPr>
+          <w:rFonts w:ascii="Times New Roman" w:hAnsi="Times New Roman" w:cs="Times New Roman"/>
+        </w:rPr>
+      </w:pPr>
+    </w:p>
+    <w:p>
+      <w:pPr>
+        <w:jc w:val="center"/>
+        <w:rPr>
+          <w:rFonts w:ascii="Times New Roman" w:hAnsi="Times New Roman" w:cs="Times New Roman"/>
+        </w:rPr>
+      </w:pPr>
+    </w:p>
+    <w:p>
+      <w:pPr>
+        <w:jc w:val="center"/>
+        <w:rPr>
+          <w:rFonts w:ascii="Times New Roman" w:hAnsi="Times New Roman" w:cs="Times New Roman"/>
+        </w:rPr>
+      </w:pPr>
+    </w:p>
+    <w:p>
+      <w:pPr>
+        <w:jc w:val="center"/>
+        <w:rPr>
+          <w:rFonts w:ascii="Times New Roman" w:hAnsi="Times New Roman" w:cs="Times New Roman"/>
+        </w:rPr>
+      </w:pPr>
+    </w:p>
+    <w:p>
+      <w:pPr>
+        <w:jc w:val="center"/>
+        <w:rPr>
+          <w:rFonts w:ascii="Times New Roman" w:hAnsi="Times New Roman" w:cs="Times New Roman"/>
+        </w:rPr>
+      </w:pPr>
+    </w:p>
+    <w:p>
+      <w:pPr>
+        <w:jc w:val="center"/>
+        <w:rPr>
+          <w:rFonts w:ascii="Times New Roman" w:hAnsi="Times New Roman" w:cs="Times New Roman"/>
+        </w:rPr>
+      </w:pPr>
+    </w:p>
+    <w:p>
+      <w:pPr>
+        <w:jc w:val="center"/>
+        <w:rPr>
+          <w:rFonts w:ascii="Times New Roman" w:hAnsi="Times New Roman" w:cs="Times New Roman"/>
+        </w:rPr>
+      </w:pPr>
+    </w:p>
+    <w:p>
+      <w:pPr>
         <w:pStyle w:val="Heading2"/>
         <w:numPr>
           <w:ilvl w:val="0"/>
@@ -1317,6 +1371,7 @@
         </w:numPr>
       </w:pPr>
       <w:r>
+        <w:lastRenderedPageBreak/>
         <w:t>Schematic</w:t>
       </w:r>
     </w:p>
@@ -1341,7 +1396,6 @@
           <w:rFonts w:ascii="Times New Roman" w:hAnsi="Times New Roman" w:cs="Times New Roman"/>
           <w:noProof/>
         </w:rPr>
-        <w:lastRenderedPageBreak/>
         <w:drawing>
           <wp:inline distT="0" distB="0" distL="0" distR="0" wp14:anchorId="1D793FDA" wp14:editId="2C79CFC0">
             <wp:extent cx="5671838" cy="5673322"/>
@@ -1439,10 +1493,35 @@
           <w:rFonts w:ascii="Times New Roman" w:hAnsi="Times New Roman" w:cs="Times New Roman"/>
         </w:rPr>
       </w:pPr>
-      <w:r>
-        <w:rPr>
-          <w:rFonts w:ascii="Times New Roman" w:hAnsi="Times New Roman" w:cs="Times New Roman"/>
-        </w:rPr>
+    </w:p>
+    <w:p>
+      <w:pPr>
+        <w:ind w:firstLine="720"/>
+        <w:rPr>
+          <w:rFonts w:ascii="Times New Roman" w:hAnsi="Times New Roman" w:cs="Times New Roman"/>
+        </w:rPr>
+      </w:pPr>
+    </w:p>
+    <w:p>
+      <w:pPr>
+        <w:ind w:firstLine="720"/>
+        <w:rPr>
+          <w:rFonts w:ascii="Times New Roman" w:hAnsi="Times New Roman" w:cs="Times New Roman"/>
+        </w:rPr>
+      </w:pPr>
+    </w:p>
+    <w:p>
+      <w:pPr>
+        <w:ind w:firstLine="720"/>
+        <w:rPr>
+          <w:rFonts w:ascii="Times New Roman" w:hAnsi="Times New Roman" w:cs="Times New Roman"/>
+        </w:rPr>
+      </w:pPr>
+      <w:r>
+        <w:rPr>
+          <w:rFonts w:ascii="Times New Roman" w:hAnsi="Times New Roman" w:cs="Times New Roman"/>
+        </w:rPr>
+        <w:lastRenderedPageBreak/>
         <w:t xml:space="preserve">The lab 3 circuit </w:t>
       </w:r>
       <w:r>
@@ -1504,7 +1583,6 @@
           <w:rFonts w:ascii="Times New Roman" w:hAnsi="Times New Roman" w:cs="Times New Roman"/>
           <w:noProof/>
         </w:rPr>
-        <w:lastRenderedPageBreak/>
         <w:drawing>
           <wp:inline distT="0" distB="0" distL="0" distR="0" wp14:anchorId="73B09485" wp14:editId="79A75BE4">
             <wp:extent cx="2659194" cy="3433011"/>
@@ -1602,7 +1680,43 @@
         <w:rPr>
           <w:rFonts w:ascii="Times New Roman" w:hAnsi="Times New Roman" w:cs="Times New Roman"/>
         </w:rPr>
-        <w:t xml:space="preserve">connected to help with debouncing. These were created with 0.1 microfarad capacitors and 10-kiloohm resistors. </w:t>
+        <w:t>connected to help with debouncing. These were created with 0.</w:t>
+      </w:r>
+      <w:r>
+        <w:rPr>
+          <w:rFonts w:ascii="Times New Roman" w:hAnsi="Times New Roman" w:cs="Times New Roman"/>
+        </w:rPr>
+        <w:t>0</w:t>
+      </w:r>
+      <w:r>
+        <w:rPr>
+          <w:rFonts w:ascii="Times New Roman" w:hAnsi="Times New Roman" w:cs="Times New Roman"/>
+        </w:rPr>
+        <w:t>1</w:t>
+      </w:r>
+      <w:r>
+        <w:rPr>
+          <w:rFonts w:ascii="Times New Roman" w:hAnsi="Times New Roman" w:cs="Times New Roman"/>
+        </w:rPr>
+        <w:t xml:space="preserve">µF </w:t>
+      </w:r>
+      <w:r>
+        <w:rPr>
+          <w:rFonts w:ascii="Times New Roman" w:hAnsi="Times New Roman" w:cs="Times New Roman"/>
+        </w:rPr>
+        <w:t>capacitors and 10</w:t>
+      </w:r>
+      <w:r>
+        <w:rPr>
+          <w:rFonts w:ascii="Times New Roman" w:hAnsi="Times New Roman" w:cs="Times New Roman"/>
+        </w:rPr>
+        <w:t>KΩ</w:t>
+      </w:r>
+      <w:r>
+        <w:rPr>
+          <w:rFonts w:ascii="Times New Roman" w:hAnsi="Times New Roman" w:cs="Times New Roman"/>
+        </w:rPr>
+        <w:t xml:space="preserve"> resistors. </w:t>
       </w:r>
       <w:r>
         <w:rPr>
@@ -1736,7 +1850,43 @@
         <w:rPr>
           <w:rFonts w:ascii="Times New Roman" w:hAnsi="Times New Roman" w:cs="Times New Roman"/>
         </w:rPr>
-        <w:t xml:space="preserve">Following a gray code system, which is utilized so that you are only changing one bit at a time from 1-&gt;0 or vice versa we can see the order that the signals will change when turning each direction. This knowledge is helpful when trying to decide if the current displayed digit on the 7-segment display should be incremented or decremented. </w:t>
+        <w:t xml:space="preserve">Following a gray code system, </w:t>
+      </w:r>
+      <w:r>
+        <w:rPr>
+          <w:rFonts w:ascii="Times New Roman" w:hAnsi="Times New Roman" w:cs="Times New Roman"/>
+        </w:rPr>
+        <w:t>which is reflected binary code such that only</w:t>
+      </w:r>
+      <w:r>
+        <w:rPr>
+          <w:rFonts w:ascii="Times New Roman" w:hAnsi="Times New Roman" w:cs="Times New Roman"/>
+        </w:rPr>
+        <w:t xml:space="preserve"> one bit at a time from 1-&gt;0 or vice versa</w:t>
+      </w:r>
+      <w:r>
+        <w:rPr>
+          <w:rFonts w:ascii="Times New Roman" w:hAnsi="Times New Roman" w:cs="Times New Roman"/>
+        </w:rPr>
+        <w:t>,</w:t>
+      </w:r>
+      <w:r>
+        <w:rPr>
+          <w:rFonts w:ascii="Times New Roman" w:hAnsi="Times New Roman" w:cs="Times New Roman"/>
+        </w:rPr>
+        <w:t xml:space="preserve"> we can see the order that the signals will change when </w:t>
+      </w:r>
+      <w:r>
+        <w:rPr>
+          <w:rFonts w:ascii="Times New Roman" w:hAnsi="Times New Roman" w:cs="Times New Roman"/>
+        </w:rPr>
+        <w:t>rotating the dial in</w:t>
+      </w:r>
+      <w:r>
+        <w:rPr>
+          <w:rFonts w:ascii="Times New Roman" w:hAnsi="Times New Roman" w:cs="Times New Roman"/>
+        </w:rPr>
+        <w:t xml:space="preserve"> each direction. </w:t>
       </w:r>
     </w:p>
     <w:p>
@@ -1750,6 +1900,7 @@
         <w:rPr>
           <w:rFonts w:ascii="Times New Roman" w:hAnsi="Times New Roman" w:cs="Times New Roman"/>
         </w:rPr>
+        <w:lastRenderedPageBreak/>
         <w:t xml:space="preserve">A clockwise rotation pattern for </w:t>
       </w:r>
       <w:r>
@@ -1771,7 +1922,55 @@
         <w:rPr>
           <w:rFonts w:ascii="Times New Roman" w:hAnsi="Times New Roman" w:cs="Times New Roman"/>
         </w:rPr>
-        <w:t>00 -&gt; 01 -&gt; 11 -&gt; 10 -&gt; 00 …</w:t>
+        <w:t xml:space="preserve">00 </w:t>
+      </w:r>
+      <w:r>
+        <w:rPr>
+          <w:rFonts w:ascii="Times New Roman" w:hAnsi="Times New Roman" w:cs="Times New Roman"/>
+        </w:rPr>
+        <w:sym w:font="Wingdings" w:char="F0E0"/>
+      </w:r>
+      <w:r>
+        <w:rPr>
+          <w:rFonts w:ascii="Times New Roman" w:hAnsi="Times New Roman" w:cs="Times New Roman"/>
+        </w:rPr>
+        <w:t xml:space="preserve"> 01 </w:t>
+      </w:r>
+      <w:r>
+        <w:rPr>
+          <w:rFonts w:ascii="Times New Roman" w:hAnsi="Times New Roman" w:cs="Times New Roman"/>
+        </w:rPr>
+        <w:sym w:font="Wingdings" w:char="F0E0"/>
+      </w:r>
+      <w:r>
+        <w:rPr>
+          <w:rFonts w:ascii="Times New Roman" w:hAnsi="Times New Roman" w:cs="Times New Roman"/>
+        </w:rPr>
+        <w:t xml:space="preserve"> 11 </w:t>
+      </w:r>
+      <w:r>
+        <w:rPr>
+          <w:rFonts w:ascii="Times New Roman" w:hAnsi="Times New Roman" w:cs="Times New Roman"/>
+        </w:rPr>
+        <w:sym w:font="Wingdings" w:char="F0E0"/>
+      </w:r>
+      <w:r>
+        <w:rPr>
+          <w:rFonts w:ascii="Times New Roman" w:hAnsi="Times New Roman" w:cs="Times New Roman"/>
+        </w:rPr>
+        <w:t xml:space="preserve"> 10 </w:t>
+      </w:r>
+      <w:r>
+        <w:rPr>
+          <w:rFonts w:ascii="Times New Roman" w:hAnsi="Times New Roman" w:cs="Times New Roman"/>
+        </w:rPr>
+        <w:sym w:font="Wingdings" w:char="F0E0"/>
+      </w:r>
+      <w:r>
+        <w:rPr>
+          <w:rFonts w:ascii="Times New Roman" w:hAnsi="Times New Roman" w:cs="Times New Roman"/>
+        </w:rPr>
+        <w:t xml:space="preserve"> 00 …</w:t>
       </w:r>
     </w:p>
     <w:p>
@@ -1800,8 +1999,103 @@
         <w:rPr>
           <w:rFonts w:ascii="Times New Roman" w:hAnsi="Times New Roman" w:cs="Times New Roman"/>
         </w:rPr>
-        <w:lastRenderedPageBreak/>
-        <w:t>00-&gt;10-&gt;11-&gt;01-&gt;00 …</w:t>
+        <w:t>00</w:t>
+      </w:r>
+      <w:r>
+        <w:rPr>
+          <w:rFonts w:ascii="Times New Roman" w:hAnsi="Times New Roman" w:cs="Times New Roman"/>
+        </w:rPr>
+        <w:t xml:space="preserve"> </w:t>
+      </w:r>
+      <w:r>
+        <w:rPr>
+          <w:rFonts w:ascii="Times New Roman" w:hAnsi="Times New Roman" w:cs="Times New Roman"/>
+        </w:rPr>
+        <w:sym w:font="Wingdings" w:char="F0E0"/>
+      </w:r>
+      <w:r>
+        <w:rPr>
+          <w:rFonts w:ascii="Times New Roman" w:hAnsi="Times New Roman" w:cs="Times New Roman"/>
+        </w:rPr>
+        <w:t xml:space="preserve"> </w:t>
+      </w:r>
+      <w:r>
+        <w:rPr>
+          <w:rFonts w:ascii="Times New Roman" w:hAnsi="Times New Roman" w:cs="Times New Roman"/>
+        </w:rPr>
+        <w:t>10</w:t>
+      </w:r>
+      <w:r>
+        <w:rPr>
+          <w:rFonts w:ascii="Times New Roman" w:hAnsi="Times New Roman" w:cs="Times New Roman"/>
+        </w:rPr>
+        <w:t xml:space="preserve"> </w:t>
+      </w:r>
+      <w:r>
+        <w:rPr>
+          <w:rFonts w:ascii="Times New Roman" w:hAnsi="Times New Roman" w:cs="Times New Roman"/>
+        </w:rPr>
+        <w:sym w:font="Wingdings" w:char="F0E0"/>
+      </w:r>
+      <w:r>
+        <w:rPr>
+          <w:rFonts w:ascii="Times New Roman" w:hAnsi="Times New Roman" w:cs="Times New Roman"/>
+        </w:rPr>
+        <w:t xml:space="preserve"> </w:t>
+      </w:r>
+      <w:r>
+        <w:rPr>
+          <w:rFonts w:ascii="Times New Roman" w:hAnsi="Times New Roman" w:cs="Times New Roman"/>
+        </w:rPr>
+        <w:t>11</w:t>
+      </w:r>
+      <w:r>
+        <w:rPr>
+          <w:rFonts w:ascii="Times New Roman" w:hAnsi="Times New Roman" w:cs="Times New Roman"/>
+        </w:rPr>
+        <w:t xml:space="preserve"> </w:t>
+      </w:r>
+      <w:r>
+        <w:rPr>
+          <w:rFonts w:ascii="Times New Roman" w:hAnsi="Times New Roman" w:cs="Times New Roman"/>
+        </w:rPr>
+        <w:sym w:font="Wingdings" w:char="F0E0"/>
+      </w:r>
+      <w:r>
+        <w:rPr>
+          <w:rFonts w:ascii="Times New Roman" w:hAnsi="Times New Roman" w:cs="Times New Roman"/>
+        </w:rPr>
+        <w:t xml:space="preserve"> </w:t>
+      </w:r>
+      <w:r>
+        <w:rPr>
+          <w:rFonts w:ascii="Times New Roman" w:hAnsi="Times New Roman" w:cs="Times New Roman"/>
+        </w:rPr>
+        <w:t>01</w:t>
+      </w:r>
+      <w:r>
+        <w:rPr>
+          <w:rFonts w:ascii="Times New Roman" w:hAnsi="Times New Roman" w:cs="Times New Roman"/>
+        </w:rPr>
+        <w:t xml:space="preserve"> </w:t>
+      </w:r>
+      <w:r>
+        <w:rPr>
+          <w:rFonts w:ascii="Times New Roman" w:hAnsi="Times New Roman" w:cs="Times New Roman"/>
+        </w:rPr>
+        <w:sym w:font="Wingdings" w:char="F0E0"/>
+      </w:r>
+      <w:r>
+        <w:rPr>
+          <w:rFonts w:ascii="Times New Roman" w:hAnsi="Times New Roman" w:cs="Times New Roman"/>
+        </w:rPr>
+        <w:t xml:space="preserve"> </w:t>
+      </w:r>
+      <w:r>
+        <w:rPr>
+          <w:rFonts w:ascii="Times New Roman" w:hAnsi="Times New Roman" w:cs="Times New Roman"/>
+        </w:rPr>
+        <w:t>00 …</w:t>
       </w:r>
     </w:p>
     <w:p>
@@ -2043,23 +2337,17 @@
     </w:p>
     <w:p>
       <w:pPr>
-        <w:rPr>
-          <w:rFonts w:ascii="Times New Roman" w:hAnsi="Times New Roman" w:cs="Times New Roman"/>
-        </w:rPr>
-      </w:pPr>
-      <w:r>
-        <w:rPr>
-          <w:rFonts w:ascii="Times New Roman" w:hAnsi="Times New Roman" w:cs="Times New Roman"/>
-        </w:rPr>
-        <w:tab/>
-      </w:r>
-    </w:p>
-    <w:p>
-      <w:pPr>
-        <w:rPr>
-          <w:rFonts w:ascii="Times New Roman" w:hAnsi="Times New Roman" w:cs="Times New Roman"/>
-        </w:rPr>
-      </w:pPr>
+        <w:ind w:firstLine="720"/>
+        <w:rPr>
+          <w:rFonts w:ascii="Times New Roman" w:hAnsi="Times New Roman" w:cs="Times New Roman"/>
+        </w:rPr>
+      </w:pPr>
+      <w:r>
+        <w:rPr>
+          <w:rFonts w:ascii="Times New Roman" w:hAnsi="Times New Roman" w:cs="Times New Roman"/>
+        </w:rPr>
+        <w:t>Rome was not built in a day, and neither is any million-dollar idea. Lab 3 builds on existing knowledge gained during Lab 2, extending the circuit's functionality to a rudimentary electrical locking system. We learned foundational skills of digital signal processing utilizing hardware to de-bounce and de-chatter the rotary pulse generator with pull-up resistors and low-pass filters. We also utilized software to recognize the sequencing of A and B RPG signals using low-level AVR assembly. Although we are far off creating the next big thing, we are making bounds towards the expertise required.</w:t>
+      </w:r>
     </w:p>
     <w:p>
       <w:pPr>
@@ -2192,7 +2480,6 @@
         <w:pStyle w:val="Heading2"/>
       </w:pPr>
       <w:r>
-        <w:lastRenderedPageBreak/>
         <w:t>5. Appendix A: Source Code</w:t>
       </w:r>
     </w:p>
@@ -2463,7 +2750,6 @@
         <w:spacing w:line="240" w:lineRule="auto"/>
       </w:pPr>
       <w:r>
-        <w:lastRenderedPageBreak/>
         <w:t>6. Appendix B: References</w:t>
       </w:r>
     </w:p>
@@ -2547,7 +2833,15 @@
         <w:t>,</w:t>
       </w:r>
       <w:r>
-        <w:t xml:space="preserve"> Reinard. </w:t>
+        <w:t xml:space="preserve"> </w:t>
+      </w:r>
+      <w:proofErr w:type="spellStart"/>
+      <w:r>
+        <w:t>Reinard</w:t>
+      </w:r>
+      <w:proofErr w:type="spellEnd"/>
+      <w:r>
+        <w:t xml:space="preserve">. </w:t>
       </w:r>
       <w:r>
         <w:rPr>
@@ -2624,7 +2918,15 @@
       </w:r>
       <w:proofErr w:type="spellEnd"/>
       <w:r>
-        <w:t xml:space="preserve">, Reinard. </w:t>
+        <w:t xml:space="preserve">, </w:t>
+      </w:r>
+      <w:proofErr w:type="spellStart"/>
+      <w:r>
+        <w:t>Reinard</w:t>
+      </w:r>
+      <w:proofErr w:type="spellEnd"/>
+      <w:r>
+        <w:t xml:space="preserve">. </w:t>
       </w:r>
       <w:r>
         <w:rPr>

</xml_diff>